<commit_message>
Update README, requirements and presentation
</commit_message>
<xml_diff>
--- a/docs/Изисквания.docx
+++ b/docs/Изисквания.docx
@@ -10,7 +10,6 @@
           <w:bCs/>
           <w:sz w:val="36"/>
           <w:szCs w:val="36"/>
-          <w:lang w:val="bg-BG"/>
         </w:rPr>
       </w:pPr>
       <w:r>
@@ -49,240 +48,6 @@
           <w:lang w:val="bg-BG"/>
         </w:rPr>
         <w:t>Изисквания</w:t>
-      </w:r>
-    </w:p>
-    <w:p>
-      <w:pPr>
-        <w:pStyle w:val="ListParagraph"/>
-        <w:numPr>
-          <w:ilvl w:val="0"/>
-          <w:numId w:val="1"/>
-        </w:numPr>
-        <w:rPr>
-          <w:b/>
-          <w:bCs/>
-          <w:sz w:val="36"/>
-          <w:szCs w:val="36"/>
-          <w:lang w:val="bg-BG"/>
-        </w:rPr>
-      </w:pPr>
-      <w:r>
-        <w:rPr>
-          <w:b/>
-          <w:bCs/>
-          <w:sz w:val="36"/>
-          <w:szCs w:val="36"/>
-          <w:lang w:val="bg-BG"/>
-        </w:rPr>
-        <w:t>Хардуерни изисквания</w:t>
-      </w:r>
-    </w:p>
-    <w:p>
-      <w:pPr>
-        <w:pStyle w:val="ListParagraph"/>
-        <w:numPr>
-          <w:ilvl w:val="0"/>
-          <w:numId w:val="2"/>
-        </w:numPr>
-        <w:rPr>
-          <w:sz w:val="28"/>
-          <w:szCs w:val="28"/>
-        </w:rPr>
-      </w:pPr>
-      <w:r>
-        <w:rPr>
-          <w:sz w:val="28"/>
-          <w:szCs w:val="28"/>
-        </w:rPr>
-        <w:t>ESP32-CAM</w:t>
-      </w:r>
-    </w:p>
-    <w:p>
-      <w:pPr>
-        <w:pStyle w:val="ListParagraph"/>
-        <w:numPr>
-          <w:ilvl w:val="0"/>
-          <w:numId w:val="2"/>
-        </w:numPr>
-        <w:rPr>
-          <w:sz w:val="28"/>
-          <w:szCs w:val="28"/>
-        </w:rPr>
-      </w:pPr>
-      <w:r>
-        <w:rPr>
-          <w:sz w:val="28"/>
-          <w:szCs w:val="28"/>
-        </w:rPr>
-        <w:t>FTDI USB-to-UART Adapter</w:t>
-      </w:r>
-    </w:p>
-    <w:p>
-      <w:pPr>
-        <w:pStyle w:val="ListParagraph"/>
-        <w:numPr>
-          <w:ilvl w:val="0"/>
-          <w:numId w:val="2"/>
-        </w:numPr>
-        <w:rPr>
-          <w:sz w:val="28"/>
-          <w:szCs w:val="28"/>
-        </w:rPr>
-      </w:pPr>
-      <w:r>
-        <w:rPr>
-          <w:sz w:val="28"/>
-          <w:szCs w:val="28"/>
-        </w:rPr>
-        <w:t>DC Motors with Wheels</w:t>
-      </w:r>
-    </w:p>
-    <w:p>
-      <w:pPr>
-        <w:pStyle w:val="ListParagraph"/>
-        <w:numPr>
-          <w:ilvl w:val="0"/>
-          <w:numId w:val="2"/>
-        </w:numPr>
-        <w:rPr>
-          <w:sz w:val="28"/>
-          <w:szCs w:val="28"/>
-        </w:rPr>
-      </w:pPr>
-      <w:r>
-        <w:rPr>
-          <w:sz w:val="28"/>
-          <w:szCs w:val="28"/>
-        </w:rPr>
-        <w:t>L298N Motor Driver</w:t>
-      </w:r>
-    </w:p>
-    <w:p>
-      <w:pPr>
-        <w:pStyle w:val="ListParagraph"/>
-        <w:numPr>
-          <w:ilvl w:val="0"/>
-          <w:numId w:val="2"/>
-        </w:numPr>
-        <w:rPr>
-          <w:sz w:val="28"/>
-          <w:szCs w:val="28"/>
-        </w:rPr>
-      </w:pPr>
-      <w:r>
-        <w:rPr>
-          <w:sz w:val="28"/>
-          <w:szCs w:val="28"/>
-        </w:rPr>
-        <w:t>Chassis</w:t>
-      </w:r>
-    </w:p>
-    <w:p>
-      <w:pPr>
-        <w:pStyle w:val="ListParagraph"/>
-        <w:numPr>
-          <w:ilvl w:val="0"/>
-          <w:numId w:val="2"/>
-        </w:numPr>
-        <w:rPr>
-          <w:sz w:val="28"/>
-          <w:szCs w:val="28"/>
-        </w:rPr>
-      </w:pPr>
-      <w:r>
-        <w:rPr>
-          <w:sz w:val="28"/>
-          <w:szCs w:val="28"/>
-        </w:rPr>
-        <w:t>Li-ion Battery Pack (7.4V–11.1V)</w:t>
-      </w:r>
-    </w:p>
-    <w:p>
-      <w:pPr>
-        <w:pStyle w:val="ListParagraph"/>
-        <w:numPr>
-          <w:ilvl w:val="0"/>
-          <w:numId w:val="2"/>
-        </w:numPr>
-        <w:rPr>
-          <w:sz w:val="28"/>
-          <w:szCs w:val="28"/>
-        </w:rPr>
-      </w:pPr>
-      <w:r>
-        <w:rPr>
-          <w:sz w:val="28"/>
-          <w:szCs w:val="28"/>
-        </w:rPr>
-        <w:t>Voltage Regulator (</w:t>
-      </w:r>
-      <w:r>
-        <w:rPr>
-          <w:sz w:val="28"/>
-          <w:szCs w:val="28"/>
-          <w:lang w:val="bg-BG"/>
-        </w:rPr>
-        <w:t xml:space="preserve">напр. </w:t>
-      </w:r>
-      <w:r>
-        <w:rPr>
-          <w:sz w:val="28"/>
-          <w:szCs w:val="28"/>
-        </w:rPr>
-        <w:t>AMS1117 5V)</w:t>
-      </w:r>
-    </w:p>
-    <w:p>
-      <w:pPr>
-        <w:pStyle w:val="ListParagraph"/>
-        <w:numPr>
-          <w:ilvl w:val="0"/>
-          <w:numId w:val="2"/>
-        </w:numPr>
-        <w:rPr>
-          <w:sz w:val="28"/>
-          <w:szCs w:val="28"/>
-        </w:rPr>
-      </w:pPr>
-      <w:r>
-        <w:rPr>
-          <w:sz w:val="28"/>
-          <w:szCs w:val="28"/>
-        </w:rPr>
-        <w:t>On/Off Switch</w:t>
-      </w:r>
-    </w:p>
-    <w:p>
-      <w:pPr>
-        <w:rPr>
-          <w:sz w:val="28"/>
-          <w:szCs w:val="28"/>
-        </w:rPr>
-      </w:pPr>
-    </w:p>
-    <w:p>
-      <w:pPr>
-        <w:pStyle w:val="ListParagraph"/>
-        <w:numPr>
-          <w:ilvl w:val="0"/>
-          <w:numId w:val="1"/>
-        </w:numPr>
-        <w:rPr>
-          <w:b/>
-          <w:bCs/>
-          <w:sz w:val="36"/>
-          <w:szCs w:val="36"/>
-        </w:rPr>
-      </w:pPr>
-      <w:r>
-        <w:rPr>
-          <w:b/>
-          <w:bCs/>
-          <w:sz w:val="36"/>
-          <w:szCs w:val="36"/>
-          <w:lang w:val="bg-BG"/>
-        </w:rPr>
-        <w:t>Софтуерни изисквания</w:t>
       </w:r>
     </w:p>
     <w:p>

</xml_diff>